<commit_message>
Signed assignment 3 WBA - Nelly
</commit_message>
<xml_diff>
--- a/docs/Assignment 3 docs/Work Breakdown Agreement.docx
+++ b/docs/Assignment 3 docs/Work Breakdown Agreement.docx
@@ -911,7 +911,7 @@
       </w:tblGrid>
       <w:tr>
         <w:trPr>
-          <w:trHeight w:val="635"/>
+          <w:trHeight w:val="294"/>
         </w:trPr>
         <w:tc>
           <w:tcPr>
@@ -986,7 +986,7 @@
       </w:tr>
       <w:tr>
         <w:trPr>
-          <w:trHeight w:val="635"/>
+          <w:trHeight w:val="395"/>
         </w:trPr>
         <w:tc>
           <w:tcPr>
@@ -1061,7 +1061,7 @@
       </w:tr>
       <w:tr>
         <w:trPr>
-          <w:trHeight w:val="635"/>
+          <w:trHeight w:val="341"/>
         </w:trPr>
         <w:tc>
           <w:tcPr>
@@ -1145,7 +1145,7 @@
       </w:tr>
       <w:tr>
         <w:trPr>
-          <w:trHeight w:val="635"/>
+          <w:trHeight w:val="431"/>
         </w:trPr>
         <w:tc>
           <w:tcPr>
@@ -1429,6 +1429,89 @@
       <w:pPr>
         <w:spacing w:line="240" w:lineRule="auto"/>
       </w:pPr>
+    </w:p>
+    <w:p>
+      <w:pPr>
+        <w:spacing w:line="240" w:lineRule="auto"/>
+      </w:pPr>
+      <w:r>
+        <w:rPr>
+          <w:noProof/>
+        </w:rPr>
+        <w:drawing>
+          <wp:inline distT="0" distB="0" distL="0" distR="0" wp14:anchorId="149C4640" wp14:editId="0820D4C6">
+            <wp:extent cx="906780" cy="812153"/>
+            <wp:effectExtent l="0" t="0" r="7620" b="7620"/>
+            <wp:docPr id="1" name="Picture 1"/>
+            <wp:cNvGraphicFramePr>
+              <a:graphicFrameLocks xmlns:a="http://schemas.openxmlformats.org/drawingml/2006/main" noChangeAspect="1"/>
+            </wp:cNvGraphicFramePr>
+            <a:graphic xmlns:a="http://schemas.openxmlformats.org/drawingml/2006/main">
+              <a:graphicData uri="http://schemas.openxmlformats.org/drawingml/2006/picture">
+                <pic:pic xmlns:pic="http://schemas.openxmlformats.org/drawingml/2006/picture">
+                  <pic:nvPicPr>
+                    <pic:cNvPr id="1" name="Picture 1"/>
+                    <pic:cNvPicPr/>
+                  </pic:nvPicPr>
+                  <pic:blipFill>
+                    <a:blip r:embed="rId6" cstate="print">
+                      <a:extLst>
+                        <a:ext uri="{28A0092B-C50C-407E-A947-70E740481C1C}">
+                          <a14:useLocalDpi xmlns:a14="http://schemas.microsoft.com/office/drawing/2010/main" val="0"/>
+                        </a:ext>
+                      </a:extLst>
+                    </a:blip>
+                    <a:stretch>
+                      <a:fillRect/>
+                    </a:stretch>
+                  </pic:blipFill>
+                  <pic:spPr>
+                    <a:xfrm>
+                      <a:off x="0" y="0"/>
+                      <a:ext cx="912055" cy="816878"/>
+                    </a:xfrm>
+                    <a:prstGeom prst="rect">
+                      <a:avLst/>
+                    </a:prstGeom>
+                  </pic:spPr>
+                </pic:pic>
+              </a:graphicData>
+            </a:graphic>
+          </wp:inline>
+        </w:drawing>
+      </w:r>
+    </w:p>
+    <w:p>
+      <w:pPr>
+        <w:spacing w:line="240" w:lineRule="auto"/>
+        <w:rPr>
+          <w:sz w:val="20"/>
+          <w:szCs w:val="20"/>
+        </w:rPr>
+      </w:pPr>
+      <w:r>
+        <w:rPr>
+          <w:sz w:val="20"/>
+          <w:szCs w:val="20"/>
+        </w:rPr>
+        <w:t>I accept this WBA.</w:t>
+      </w:r>
+    </w:p>
+    <w:p>
+      <w:pPr>
+        <w:spacing w:line="240" w:lineRule="auto"/>
+        <w:rPr>
+          <w:sz w:val="20"/>
+          <w:szCs w:val="20"/>
+        </w:rPr>
+      </w:pPr>
+      <w:r>
+        <w:rPr>
+          <w:sz w:val="20"/>
+          <w:szCs w:val="20"/>
+        </w:rPr>
+        <w:t>(Nelly Tay Yee Ting)</w:t>
+      </w:r>
     </w:p>
     <w:sectPr>
       <w:pgSz w:w="16834" w:h="11909" w:orient="landscape"/>

</xml_diff>